<commit_message>
added more models in the bibliography
</commit_message>
<xml_diff>
--- a/paper/2020-03_Response2Reviewers.docx
+++ b/paper/2020-03_Response2Reviewers.docx
@@ -52,6 +52,55 @@
         </w:rPr>
         <w:t>We are grateful to the reviewers for their encouraging remarks and useful comments which were essential in improving our manuscript. In addition to the revised manuscript, we detail here our response to the different points being made while showing some screenshots of the revised manuscript when useful. A “revised tracked changes” is also available as a supplementary file to see for all changes being made since the initial revision.</w:t>
       </w:r>
+      <w:r>
+        <w:rPr>
+          <w:i/>
+          <w:iCs w:val="false"/>
+          <w:color w:val="4F6128" w:themeColor="accent3" w:themeShade="80"/>
+          <w:sz w:val="20"/>
+          <w:szCs w:val="20"/>
+          <w:lang w:val="en-US"/>
+        </w:rPr>
+        <w:t xml:space="preserve"> </w:t>
+      </w:r>
+      <w:r>
+        <w:rPr>
+          <w:i w:val="false"/>
+          <w:iCs w:val="false"/>
+          <w:color w:val="4F6128" w:themeColor="accent3" w:themeShade="80"/>
+          <w:sz w:val="20"/>
+          <w:szCs w:val="20"/>
+          <w:lang w:val="en-US"/>
+        </w:rPr>
+        <w:t xml:space="preserve">As a reference, the original revision is available at </w:t>
+      </w:r>
+      <w:hyperlink r:id="rId2">
+        <w:r>
+          <w:rPr>
+            <w:rStyle w:val="InternetLink"/>
+            <w:i w:val="false"/>
+            <w:iCs w:val="false"/>
+            <w:color w:val="4F6128" w:themeColor="accent3" w:themeShade="80"/>
+            <w:sz w:val="20"/>
+            <w:szCs w:val="20"/>
+            <w:lang w:val="en-US"/>
+          </w:rPr>
+          <w:t>https://www.biorxiv.org/content/10.1101/725879v2.full.pdf</w:t>
+        </w:r>
+      </w:hyperlink>
+      <w:hyperlink r:id="rId3">
+        <w:r>
+          <w:rPr>
+            <w:i w:val="false"/>
+            <w:iCs w:val="false"/>
+            <w:color w:val="4F6128" w:themeColor="accent3" w:themeShade="80"/>
+            <w:sz w:val="20"/>
+            <w:szCs w:val="20"/>
+            <w:lang w:val="en-US"/>
+          </w:rPr>
+          <w:t xml:space="preserve"> </w:t>
+        </w:r>
+      </w:hyperlink>
     </w:p>
     <w:p>
       <w:pPr>
@@ -109,14 +158,38 @@
       </w:pPr>
       <w:r>
         <w:rPr>
-          <w:i/>
-          <w:iCs/>
+          <w:i w:val="false"/>
+          <w:iCs w:val="false"/>
           <w:color w:val="4F6128" w:themeColor="accent3" w:themeShade="80"/>
           <w:sz w:val="20"/>
           <w:szCs w:val="20"/>
           <w:lang w:val="en-US"/>
         </w:rPr>
         <w:t xml:space="preserve">We thank the reviewer for these positive comments. </w:t>
+      </w:r>
+      <w:r>
+        <w:rPr>
+          <w:i w:val="false"/>
+          <w:iCs w:val="false"/>
+          <w:color w:val="4F6128" w:themeColor="accent3" w:themeShade="80"/>
+          <w:sz w:val="20"/>
+          <w:szCs w:val="20"/>
+          <w:lang w:val="en-US"/>
+        </w:rPr>
+        <w:t xml:space="preserve">With this work, we hope to foster active computer vision models which could be useful in the field of visual neuroscience. Though it is at this moment applied to a relatively simple problem (finding a digit in a large display), we </w:t>
+      </w:r>
+      <w:r>
+        <w:rPr>
+          <w:rFonts w:eastAsia="Times New Roman" w:cs="Times New Roman"/>
+          <w:i w:val="false"/>
+          <w:iCs w:val="false"/>
+          <w:color w:val="4F6128" w:themeColor="accent3" w:themeShade="80"/>
+          <w:sz w:val="20"/>
+          <w:szCs w:val="20"/>
+          <w:highlight w:val="white"/>
+          <w:lang w:val="en-US" w:eastAsia="en-GB"/>
+        </w:rPr>
+        <w:t>will extend it to more complex tasks in the future.</w:t>
       </w:r>
     </w:p>
     <w:p>
@@ -179,8 +252,8 @@
       </w:pPr>
       <w:r>
         <w:rPr>
-          <w:i/>
-          <w:iCs/>
+          <w:i w:val="false"/>
+          <w:iCs w:val="false"/>
           <w:color w:val="4F6128" w:themeColor="accent3" w:themeShade="80"/>
           <w:sz w:val="20"/>
           <w:szCs w:val="20"/>
@@ -189,8 +262,8 @@
       </w:r>
       <w:r>
         <w:rPr>
-          <w:i/>
-          <w:iCs/>
+          <w:i w:val="false"/>
+          <w:iCs w:val="false"/>
           <w:color w:val="4F6128" w:themeColor="accent3" w:themeShade="80"/>
           <w:sz w:val="20"/>
           <w:szCs w:val="20"/>
@@ -218,7 +291,10 @@
         </w:rPr>
       </w:pPr>
       <w:r>
-        <w:rPr/>
+        <w:rPr>
+          <w:i w:val="false"/>
+          <w:iCs w:val="false"/>
+        </w:rPr>
       </w:r>
     </w:p>
     <w:p>
@@ -300,13 +376,97 @@
       </w:pPr>
       <w:r>
         <w:rPr>
-          <w:i/>
+          <w:i w:val="false"/>
+          <w:iCs w:val="false"/>
           <w:color w:val="4F6128" w:themeColor="accent3" w:themeShade="80"/>
           <w:sz w:val="20"/>
           <w:szCs w:val="20"/>
           <w:lang w:val="en-US"/>
         </w:rPr>
-        <w:t xml:space="preserve">TODO </w:t>
+        <w:t xml:space="preserve">Indeed, this </w:t>
+      </w:r>
+      <w:r>
+        <w:rPr>
+          <w:i w:val="false"/>
+          <w:iCs w:val="false"/>
+          <w:color w:val="4F6128" w:themeColor="accent3" w:themeShade="80"/>
+          <w:sz w:val="20"/>
+          <w:szCs w:val="20"/>
+          <w:lang w:val="en-US"/>
+        </w:rPr>
+        <w:t xml:space="preserve">formulation was not clear. </w:t>
+      </w:r>
+      <w:r>
+        <w:rPr>
+          <w:rFonts w:eastAsia="Times New Roman" w:cs="Times New Roman"/>
+          <w:i w:val="false"/>
+          <w:iCs w:val="false"/>
+          <w:color w:val="4F6128" w:themeColor="accent3" w:themeShade="80"/>
+          <w:sz w:val="20"/>
+          <w:szCs w:val="20"/>
+          <w:highlight w:val="white"/>
+          <w:lang w:val="en-US" w:eastAsia="en-GB"/>
+        </w:rPr>
+        <w:t>We have redefined it more clearly as the images which are typically used in computer vision:</w:t>
+      </w:r>
+    </w:p>
+    <w:p>
+      <w:pPr>
+        <w:pStyle w:val="Normal"/>
+        <w:spacing w:beforeAutospacing="1" w:afterAutospacing="1"/>
+        <w:jc w:val="both"/>
+        <w:rPr>
+          <w:color w:val="1F497D" w:themeColor="text2"/>
+          <w:sz w:val="20"/>
+          <w:szCs w:val="20"/>
+        </w:rPr>
+      </w:pPr>
+      <w:r>
+        <w:drawing>
+          <wp:anchor behindDoc="0" distT="0" distB="0" distL="0" distR="0" simplePos="0" locked="0" layoutInCell="1" allowOverlap="1" relativeHeight="3">
+            <wp:simplePos x="0" y="0"/>
+            <wp:positionH relativeFrom="column">
+              <wp:align>center</wp:align>
+            </wp:positionH>
+            <wp:positionV relativeFrom="paragraph">
+              <wp:posOffset>635</wp:posOffset>
+            </wp:positionV>
+            <wp:extent cx="5760720" cy="1203325"/>
+            <wp:effectExtent l="0" t="0" r="0" b="0"/>
+            <wp:wrapSquare wrapText="largest"/>
+            <wp:docPr id="1" name="Image1" descr=""/>
+            <wp:cNvGraphicFramePr>
+              <a:graphicFrameLocks xmlns:a="http://schemas.openxmlformats.org/drawingml/2006/main" noChangeAspect="1"/>
+            </wp:cNvGraphicFramePr>
+            <a:graphic xmlns:a="http://schemas.openxmlformats.org/drawingml/2006/main">
+              <a:graphicData uri="http://schemas.openxmlformats.org/drawingml/2006/picture">
+                <pic:pic xmlns:pic="http://schemas.openxmlformats.org/drawingml/2006/picture">
+                  <pic:nvPicPr>
+                    <pic:cNvPr id="1" name="Image1" descr=""/>
+                    <pic:cNvPicPr>
+                      <a:picLocks noChangeAspect="1" noChangeArrowheads="1"/>
+                    </pic:cNvPicPr>
+                  </pic:nvPicPr>
+                  <pic:blipFill>
+                    <a:blip r:embed="rId4"/>
+                    <a:stretch>
+                      <a:fillRect/>
+                    </a:stretch>
+                  </pic:blipFill>
+                  <pic:spPr bwMode="auto">
+                    <a:xfrm>
+                      <a:off x="0" y="0"/>
+                      <a:ext cx="5760720" cy="1203325"/>
+                    </a:xfrm>
+                    <a:prstGeom prst="rect">
+                      <a:avLst/>
+                    </a:prstGeom>
+                  </pic:spPr>
+                </pic:pic>
+              </a:graphicData>
+            </a:graphic>
+          </wp:anchor>
+        </w:drawing>
       </w:r>
       <w:r>
         <w:rPr>
@@ -316,7 +476,7 @@
           <w:szCs w:val="20"/>
           <w:lang w:val="en-US"/>
         </w:rPr>
-        <w:t xml:space="preserve">Indeed, this sounds better and as short and we have replaced occurrences of the acronym when possible. </w:t>
+        <w:t xml:space="preserve"> </w:t>
       </w:r>
       <w:r>
         <w:rPr>
@@ -358,23 +518,25 @@
       </w:pPr>
       <w:r>
         <w:rPr>
-          <w:i/>
+          <w:i w:val="false"/>
+          <w:iCs w:val="false"/>
           <w:color w:val="4F6128" w:themeColor="accent3" w:themeShade="80"/>
           <w:sz w:val="20"/>
           <w:szCs w:val="20"/>
           <w:lang w:val="en-US"/>
         </w:rPr>
-        <w:t xml:space="preserve">TODO </w:t>
+        <w:t xml:space="preserve">Done, thanks. </w:t>
       </w:r>
       <w:r>
         <w:rPr>
-          <w:i/>
+          <w:i w:val="false"/>
+          <w:iCs w:val="false"/>
           <w:color w:val="4F6128" w:themeColor="accent3" w:themeShade="80"/>
           <w:sz w:val="20"/>
           <w:szCs w:val="20"/>
           <w:lang w:val="en-US"/>
         </w:rPr>
-        <w:t>Done, thanks.</w:t>
+        <w:t>This was indeed caused by the low resolution of the images. We have uploaded high-definition and vectorized versions of the figures.</w:t>
       </w:r>
     </w:p>
     <w:p>
@@ -404,32 +566,22 @@
         <w:spacing w:beforeAutospacing="1" w:afterAutospacing="1"/>
         <w:jc w:val="both"/>
         <w:rPr>
-          <w:i/>
-          <w:i/>
-          <w:color w:val="4F6128" w:themeColor="accent3" w:themeShade="80"/>
-          <w:sz w:val="20"/>
-          <w:szCs w:val="20"/>
-        </w:rPr>
-      </w:pPr>
-      <w:r>
-        <w:rPr>
-          <w:i/>
           <w:color w:val="4F6128" w:themeColor="accent3" w:themeShade="80"/>
           <w:sz w:val="20"/>
           <w:szCs w:val="20"/>
           <w:lang w:val="en-US"/>
         </w:rPr>
-        <w:t xml:space="preserve">TODO: </w:t>
-      </w:r>
+      </w:pPr>
       <w:r>
         <w:rPr>
-          <w:i/>
+          <w:i w:val="false"/>
+          <w:iCs w:val="false"/>
           <w:color w:val="4F6128" w:themeColor="accent3" w:themeShade="80"/>
           <w:sz w:val="20"/>
           <w:szCs w:val="20"/>
           <w:lang w:val="en-US"/>
         </w:rPr>
-        <w:t>We have improved the overall readability and had the manuscript intensively proofred.  Please see the tracked changes’ PDF that highlights all the changes we have done on the manuscript.</w:t>
+        <w:t>Done, thanks.</w:t>
       </w:r>
     </w:p>
     <w:p>
@@ -467,41 +619,71 @@
       </w:pPr>
       <w:r>
         <w:rPr>
-          <w:i/>
-          <w:color w:val="4F6128" w:themeColor="accent3" w:themeShade="80"/>
-          <w:sz w:val="20"/>
-          <w:szCs w:val="20"/>
-          <w:highlight w:val="white"/>
-          <w:lang w:val="en-US"/>
-        </w:rPr>
-        <w:t xml:space="preserve">TODO: </w:t>
-      </w:r>
-      <w:r>
-        <w:rPr>
-          <w:i/>
+          <w:i w:val="false"/>
+          <w:iCs w:val="false"/>
           <w:color w:val="4F6128" w:themeColor="accent3" w:themeShade="80"/>
           <w:sz w:val="20"/>
           <w:szCs w:val="20"/>
           <w:lang w:val="en-US"/>
         </w:rPr>
-        <w:t>Done, thanks.</w:t>
+        <w:t xml:space="preserve">Done, thanks. </w:t>
       </w:r>
       <w:r>
         <w:rPr>
+          <w:i w:val="false"/>
+          <w:iCs w:val="false"/>
           <w:color w:val="4F6128" w:themeColor="accent3" w:themeShade="80"/>
           <w:sz w:val="20"/>
           <w:szCs w:val="20"/>
           <w:lang w:val="en-US"/>
         </w:rPr>
-        <w:br/>
+        <w:t xml:space="preserve">In addition, </w:t>
       </w:r>
       <w:r>
         <w:rPr>
+          <w:rFonts w:eastAsia="Times New Roman" w:cs="Times New Roman"/>
+          <w:i w:val="false"/>
+          <w:iCs w:val="false"/>
+          <w:color w:val="4F6128" w:themeColor="accent3" w:themeShade="80"/>
+          <w:sz w:val="20"/>
+          <w:szCs w:val="20"/>
+          <w:highlight w:val="white"/>
+          <w:lang w:val="en-US" w:eastAsia="en-GB"/>
+        </w:rPr>
+        <w:t>w</w:t>
+      </w:r>
+      <w:r>
+        <w:rPr>
+          <w:i w:val="false"/>
+          <w:iCs w:val="false"/>
+          <w:color w:val="4F6128" w:themeColor="accent3" w:themeShade="80"/>
           <w:sz w:val="20"/>
           <w:szCs w:val="20"/>
           <w:lang w:val="en-US"/>
         </w:rPr>
-        <w:br/>
+        <w:t xml:space="preserve">e have improved the overall readability and had the manuscript intensively </w:t>
+      </w:r>
+      <w:r>
+        <w:rPr>
+          <w:i w:val="false"/>
+          <w:iCs w:val="false"/>
+          <w:color w:val="4F6128" w:themeColor="accent3" w:themeShade="80"/>
+          <w:sz w:val="20"/>
+          <w:szCs w:val="20"/>
+          <w:lang w:val="en-US"/>
+        </w:rPr>
+        <w:t>proof-red.</w:t>
+      </w:r>
+      <w:r>
+        <w:rPr>
+          <w:i w:val="false"/>
+          <w:iCs w:val="false"/>
+          <w:color w:val="4F6128" w:themeColor="accent3" w:themeShade="80"/>
+          <w:sz w:val="20"/>
+          <w:szCs w:val="20"/>
+          <w:lang w:val="en-US"/>
+        </w:rPr>
+        <w:t xml:space="preserve">  Please see the tracked changes’ PDF that highlights all the changes we have done on the manuscript.</w:t>
       </w:r>
     </w:p>
     <w:p>
@@ -622,28 +804,72 @@
       </w:pPr>
       <w:r>
         <w:rPr>
-          <w:i/>
+          <w:i w:val="false"/>
+          <w:iCs w:val="false"/>
           <w:color w:val="4F6128" w:themeColor="accent3" w:themeShade="80"/>
           <w:sz w:val="20"/>
           <w:szCs w:val="20"/>
           <w:highlight w:val="white"/>
           <w:lang w:val="en-US"/>
         </w:rPr>
-        <w:t xml:space="preserve">TODO: </w:t>
+        <w:t>We thanks reviewer #2 for his encouraging and valuable comments. In our revision, we have tried to put forward th</w:t>
       </w:r>
       <w:r>
         <w:rPr>
-          <w:i/>
+          <w:rFonts w:eastAsia="Times New Roman" w:cs="Times New Roman"/>
+          <w:i w:val="false"/>
+          <w:iCs w:val="false"/>
+          <w:color w:val="4F6128" w:themeColor="accent3" w:themeShade="80"/>
+          <w:sz w:val="20"/>
+          <w:szCs w:val="20"/>
+          <w:highlight w:val="white"/>
+          <w:highlight w:val="white"/>
+          <w:lang w:val="en-US" w:eastAsia="en-GB"/>
+        </w:rPr>
+        <w:t>is</w:t>
+      </w:r>
+      <w:r>
+        <w:rPr>
+          <w:i w:val="false"/>
+          <w:iCs w:val="false"/>
           <w:color w:val="4F6128" w:themeColor="accent3" w:themeShade="80"/>
           <w:sz w:val="20"/>
           <w:szCs w:val="20"/>
           <w:highlight w:val="white"/>
           <w:lang w:val="en-US"/>
         </w:rPr>
-        <w:t>We thanks reviewer #2 for his encouraging and valuable comments. In our revision, we have tried to put forward these strong points and render them more visible to the readers. Let us only precise that we prefer to refer to our two experimental measures (anticipatory pursuit and confidence ratings) as implicit and explicit respectively, rather that unconscious and conscious, as we do not have a rigorous assessment of the unconscious nature of anticipatory pursuit. This point is also the object of an observation of Reviewer 1</w:t>
+        <w:t xml:space="preserve"> strong point and render them more visible to the readers. This point </w:t>
       </w:r>
       <w:r>
         <w:rPr>
+          <w:rFonts w:eastAsia="Times New Roman" w:cs="Times New Roman"/>
+          <w:i w:val="false"/>
+          <w:iCs w:val="false"/>
+          <w:color w:val="4F6128" w:themeColor="accent3" w:themeShade="80"/>
+          <w:sz w:val="20"/>
+          <w:szCs w:val="20"/>
+          <w:highlight w:val="white"/>
+          <w:highlight w:val="white"/>
+          <w:lang w:val="en-US" w:eastAsia="en-GB"/>
+        </w:rPr>
+        <w:t>was</w:t>
+      </w:r>
+      <w:r>
+        <w:rPr>
+          <w:i w:val="false"/>
+          <w:iCs w:val="false"/>
+          <w:color w:val="4F6128" w:themeColor="accent3" w:themeShade="80"/>
+          <w:sz w:val="20"/>
+          <w:szCs w:val="20"/>
+          <w:highlight w:val="white"/>
+          <w:lang w:val="en-US"/>
+        </w:rPr>
+        <w:t xml:space="preserve"> also the object of an observation of Reviewer 1</w:t>
+      </w:r>
+      <w:r>
+        <w:rPr>
+          <w:i w:val="false"/>
+          <w:iCs w:val="false"/>
           <w:color w:val="4F6128" w:themeColor="accent3" w:themeShade="80"/>
           <w:highlight w:val="white"/>
         </w:rPr>
@@ -716,62 +942,84 @@
       </w:pPr>
       <w:r>
         <w:rPr>
-          <w:i/>
-          <w:color w:val="4F6128" w:themeColor="accent3" w:themeShade="80"/>
-          <w:sz w:val="20"/>
-          <w:szCs w:val="20"/>
-          <w:highlight w:val="white"/>
-          <w:lang w:val="en-US"/>
-        </w:rPr>
-        <w:t xml:space="preserve">TODO: </w:t>
-      </w:r>
-      <w:r>
-        <w:rPr>
-          <w:i/>
-          <w:color w:val="4F6128" w:themeColor="accent3" w:themeShade="80"/>
-          <w:sz w:val="20"/>
-          <w:szCs w:val="20"/>
-          <w:highlight w:val="white"/>
-          <w:lang w:val="en-US"/>
-        </w:rPr>
-        <w:t>Indeed, Figure 3 synthesizes in one figure all traces: the probability-bias implemented following the generative model, individual ratings, anticipatory eye velocity and Bayesian model predictions. In the revised version, while keeping the overall architecture for the figure, we have tried to make it more readable and tried to improve its caption. Instead of showing the stacking of all modalities for two subjects (with one panel per subject), we now show one panel per modality (probability-bias / anticipatory pursuit / rating) for the whole group of n=12 participants. This better illustrates the methodology in the paper which confronts experimental data with theoretical predictions</w:t>
-      </w:r>
-      <w:r>
-        <w:rPr>
-          <w:i/>
+          <w:i w:val="false"/>
+          <w:iCs w:val="false"/>
           <w:color w:val="4F6128" w:themeColor="accent3" w:themeShade="80"/>
           <w:sz w:val="20"/>
           <w:szCs w:val="20"/>
           <w:lang w:val="en-US"/>
         </w:rPr>
-        <w:t>:</w:t>
+        <w:t xml:space="preserve">In </w:t>
       </w:r>
       <w:r>
         <w:rPr>
+          <w:rFonts w:eastAsia="Times New Roman" w:cs="Times New Roman"/>
+          <w:i w:val="false"/>
+          <w:iCs w:val="false"/>
+          <w:color w:val="4F6128" w:themeColor="accent3" w:themeShade="80"/>
+          <w:sz w:val="20"/>
+          <w:szCs w:val="20"/>
+          <w:highlight w:val="white"/>
+          <w:lang w:val="en-US" w:eastAsia="en-GB"/>
+        </w:rPr>
+        <w:t>this revision</w:t>
+      </w:r>
+      <w:r>
+        <w:rPr>
+          <w:i w:val="false"/>
+          <w:iCs w:val="false"/>
+          <w:color w:val="4F6128" w:themeColor="accent3" w:themeShade="80"/>
           <w:sz w:val="20"/>
           <w:szCs w:val="20"/>
           <w:lang w:val="en-US"/>
         </w:rPr>
-        <w:br/>
+        <w:t xml:space="preserve">, </w:t>
       </w:r>
-    </w:p>
-    <w:p>
-      <w:pPr>
-        <w:pStyle w:val="Normal"/>
-        <w:spacing w:beforeAutospacing="1" w:afterAutospacing="1"/>
-        <w:jc w:val="both"/>
+      <w:r>
         <w:rPr>
+          <w:rFonts w:eastAsia="Times New Roman" w:cs="Times New Roman"/>
+          <w:i w:val="false"/>
+          <w:iCs w:val="false"/>
+          <w:color w:val="4F6128" w:themeColor="accent3" w:themeShade="80"/>
+          <w:sz w:val="20"/>
+          <w:szCs w:val="20"/>
+          <w:highlight w:val="white"/>
+          <w:lang w:val="en-US" w:eastAsia="en-GB"/>
+        </w:rPr>
+        <w:t>w</w:t>
+      </w:r>
+      <w:r>
+        <w:rPr>
+          <w:i w:val="false"/>
+          <w:iCs w:val="false"/>
+          <w:color w:val="4F6128" w:themeColor="accent3" w:themeShade="80"/>
           <w:sz w:val="20"/>
           <w:szCs w:val="20"/>
           <w:lang w:val="en-US"/>
         </w:rPr>
-      </w:pPr>
+        <w:t xml:space="preserve">e have improved the overall readability and had the manuscript intensively </w:t>
+      </w:r>
       <w:r>
         <w:rPr>
+          <w:i w:val="false"/>
+          <w:iCs w:val="false"/>
+          <w:color w:val="4F6128" w:themeColor="accent3" w:themeShade="80"/>
           <w:sz w:val="20"/>
           <w:szCs w:val="20"/>
           <w:lang w:val="en-US"/>
         </w:rPr>
+        <w:t>proof-red.</w:t>
+      </w:r>
+      <w:r>
+        <w:rPr>
+          <w:i w:val="false"/>
+          <w:iCs w:val="false"/>
+          <w:color w:val="4F6128" w:themeColor="accent3" w:themeShade="80"/>
+          <w:sz w:val="20"/>
+          <w:szCs w:val="20"/>
+          <w:lang w:val="en-US"/>
+        </w:rPr>
+        <w:t xml:space="preserve">  Please see the tracked changes’ PDF that highlights all the changes we have done on the manuscript.</w:t>
       </w:r>
     </w:p>
     <w:p>
@@ -804,24 +1052,6 @@
         <w:spacing w:beforeAutospacing="1" w:afterAutospacing="1"/>
         <w:jc w:val="both"/>
         <w:rPr>
-          <w:i/>
-          <w:i/>
-          <w:color w:val="E16A0A" w:themeColor="accent6" w:themeShade="bf"/>
-          <w:sz w:val="20"/>
-          <w:szCs w:val="20"/>
-          <w:highlight w:val="white"/>
-        </w:rPr>
-      </w:pPr>
-      <w:r>
-        <w:rPr/>
-      </w:r>
-    </w:p>
-    <w:p>
-      <w:pPr>
-        <w:pStyle w:val="Normal"/>
-        <w:spacing w:beforeAutospacing="1" w:afterAutospacing="1"/>
-        <w:jc w:val="both"/>
-        <w:rPr>
           <w:color w:val="4F6128" w:themeColor="accent3" w:themeShade="80"/>
           <w:sz w:val="20"/>
           <w:szCs w:val="20"/>
@@ -830,25 +1060,15 @@
       </w:pPr>
       <w:r>
         <w:rPr>
-          <w:i/>
+          <w:i w:val="false"/>
+          <w:iCs w:val="false"/>
           <w:color w:val="4F6128" w:themeColor="accent3" w:themeShade="80"/>
           <w:sz w:val="20"/>
           <w:szCs w:val="20"/>
           <w:highlight w:val="white"/>
           <w:lang w:val="en-US"/>
         </w:rPr>
-        <w:t xml:space="preserve">TODO: </w:t>
-      </w:r>
-      <w:r>
-        <w:rPr>
-          <w:i/>
-          <w:color w:val="4F6128" w:themeColor="accent3" w:themeShade="80"/>
-          <w:sz w:val="20"/>
-          <w:szCs w:val="20"/>
-          <w:highlight w:val="white"/>
-          <w:lang w:val="en-US"/>
-        </w:rPr>
-        <w:t xml:space="preserve">Similarly, Figure 5 was cluttered with too much information (see also the comment from reviewer #1). We have simplified it by showing the analysis (estimated hazard rates) for each individual participant. Last, we have added a panel showing the response of the model for three characteristic levels of the hazard rate and corresponding to the range of volatilities observed across participants. </w:t>
+        <w:t>TODO: Done, thanks.</w:t>
       </w:r>
     </w:p>
     <w:p>
@@ -867,30 +1087,14 @@
       </w:pPr>
       <w:r>
         <w:rPr>
+          <w:i w:val="false"/>
+          <w:iCs w:val="false"/>
           <w:color w:val="E16A0A" w:themeColor="accent6" w:themeShade="bf"/>
           <w:sz w:val="20"/>
           <w:szCs w:val="20"/>
           <w:lang w:val="en-US"/>
         </w:rPr>
         <w:t>iii. The notion of optimal strategies for exploration could be expanded upon. E.g. The discussion of Najemnik and Geisler's work is a good fit, one could also include Bayesian Surprise (The IK reference is inappropriate - this was Baldi and Itti), or other information seeking strategies - the AIM or SUN models)</w:t>
-      </w:r>
-    </w:p>
-    <w:p>
-      <w:pPr>
-        <w:pStyle w:val="Normal"/>
-        <w:spacing w:beforeAutospacing="1" w:afterAutospacing="1"/>
-        <w:jc w:val="both"/>
-        <w:rPr>
-          <w:i/>
-          <w:i/>
-          <w:color w:val="E16A0A" w:themeColor="accent6" w:themeShade="bf"/>
-          <w:sz w:val="20"/>
-          <w:szCs w:val="20"/>
-          <w:highlight w:val="white"/>
-        </w:rPr>
-      </w:pPr>
-      <w:r>
-        <w:rPr/>
       </w:r>
     </w:p>
     <w:p>
@@ -909,44 +1113,73 @@
       </w:pPr>
       <w:r>
         <w:rPr>
-          <w:i/>
+          <w:i w:val="false"/>
+          <w:iCs w:val="false"/>
           <w:color w:val="4F6128" w:themeColor="accent3" w:themeShade="80"/>
           <w:sz w:val="20"/>
           <w:szCs w:val="20"/>
           <w:lang w:val="en-US"/>
         </w:rPr>
-        <w:t xml:space="preserve">TODO: </w:t>
+        <w:t xml:space="preserve">We are grateful to the reviewer to have raised our attention to </w:t>
       </w:r>
       <w:r>
         <w:rPr>
-          <w:i/>
+          <w:rFonts w:eastAsia="Times New Roman" w:cs="Times New Roman"/>
+          <w:i w:val="false"/>
+          <w:iCs w:val="false"/>
+          <w:color w:val="4F6128" w:themeColor="accent3" w:themeShade="80"/>
+          <w:sz w:val="20"/>
+          <w:szCs w:val="20"/>
+          <w:highlight w:val="white"/>
+          <w:lang w:val="en-US" w:eastAsia="en-GB"/>
+        </w:rPr>
+        <w:t>that elements in the literature of visual search</w:t>
+      </w:r>
+      <w:r>
+        <w:rPr>
+          <w:i w:val="false"/>
+          <w:iCs w:val="false"/>
           <w:color w:val="4F6128" w:themeColor="accent3" w:themeShade="80"/>
           <w:sz w:val="20"/>
           <w:szCs w:val="20"/>
           <w:lang w:val="en-US"/>
         </w:rPr>
-        <w:t xml:space="preserve">We are grateful to the reviewer to have raised our attention to several points lacking clarity. We have now more precisely described the experimental trial design, and explicitly mentioned the step-ramp paradigm </w:t>
+        <w:t xml:space="preserve">. We have now more precisely described the </w:t>
       </w:r>
       <w:r>
         <w:rPr>
-          <w:i/>
-          <w:color w:val="4F6128" w:themeColor="accent3" w:themeShade="80"/>
-          <w:sz w:val="20"/>
-          <w:szCs w:val="20"/>
-          <w:highlight w:val="white"/>
-          <w:lang w:val="en-US"/>
-        </w:rPr>
-        <w:t xml:space="preserve">at lines 891-894. </w:t>
-      </w:r>
-      <w:r>
-        <w:rPr>
-          <w:i/>
+          <w:i w:val="false"/>
+          <w:iCs w:val="false"/>
           <w:color w:val="4F6128" w:themeColor="accent3" w:themeShade="80"/>
           <w:sz w:val="20"/>
           <w:szCs w:val="20"/>
           <w:lang w:val="en-US"/>
         </w:rPr>
-        <w:t xml:space="preserve"> As the initial target position is randomized across trials and not disclosed until the end of the gap, we can exclude that it is used as a cue for target motion. </w:t>
+        <w:t xml:space="preserve">notion of optimal strategies </w:t>
+      </w:r>
+      <w:r>
+        <w:rPr>
+          <w:rFonts w:eastAsia="Times New Roman" w:cs="Times New Roman"/>
+          <w:i w:val="false"/>
+          <w:iCs w:val="false"/>
+          <w:color w:val="4F6128" w:themeColor="accent3" w:themeShade="80"/>
+          <w:sz w:val="20"/>
+          <w:szCs w:val="20"/>
+          <w:highlight w:val="white"/>
+          <w:lang w:val="en-US" w:eastAsia="en-GB"/>
+        </w:rPr>
+        <w:t>and included these further references</w:t>
+      </w:r>
+      <w:r>
+        <w:rPr>
+          <w:i w:val="false"/>
+          <w:iCs w:val="false"/>
+          <w:color w:val="4F6128" w:themeColor="accent3" w:themeShade="80"/>
+          <w:sz w:val="20"/>
+          <w:szCs w:val="20"/>
+          <w:lang w:val="en-US"/>
+        </w:rPr>
+        <w:t xml:space="preserve">. </w:t>
       </w:r>
     </w:p>
     <w:p>
@@ -965,6 +1198,8 @@
       </w:pPr>
       <w:r>
         <w:rPr>
+          <w:i w:val="false"/>
+          <w:iCs w:val="false"/>
           <w:sz w:val="20"/>
           <w:szCs w:val="20"/>
           <w:lang w:val="en-US"/>
@@ -973,6 +1208,8 @@
       </w:r>
       <w:r>
         <w:rPr>
+          <w:i w:val="false"/>
+          <w:iCs w:val="false"/>
           <w:color w:val="E16A0A" w:themeColor="accent6" w:themeShade="bf"/>
           <w:sz w:val="20"/>
           <w:szCs w:val="20"/>
@@ -996,46 +1233,29 @@
       </w:pPr>
       <w:r>
         <w:rPr>
-          <w:i/>
+          <w:i w:val="false"/>
+          <w:iCs w:val="false"/>
           <w:color w:val="4F6128" w:themeColor="accent3" w:themeShade="80"/>
           <w:sz w:val="20"/>
           <w:szCs w:val="20"/>
           <w:highlight w:val="white"/>
           <w:lang w:val="en-US"/>
         </w:rPr>
-        <w:t xml:space="preserve">TODO: </w:t>
+        <w:t xml:space="preserve">Indeed, this is a crucial point. When we compare the output accuracies of the </w:t>
       </w:r>
       <w:r>
         <w:rPr>
-          <w:i/>
-          <w:color w:val="4F6128" w:themeColor="accent3" w:themeShade="80"/>
-          <w:sz w:val="20"/>
-          <w:szCs w:val="20"/>
-          <w:lang w:val="en-US"/>
-        </w:rPr>
-        <w:t>We appreciate this suggestion by the reviewer and</w:t>
-      </w:r>
-      <w:r>
-        <w:rPr>
-          <w:i/>
+          <w:rFonts w:eastAsia="Times New Roman" w:cs="Times New Roman"/>
+          <w:i w:val="false"/>
+          <w:iCs w:val="false"/>
           <w:color w:val="4F6128" w:themeColor="accent3" w:themeShade="80"/>
           <w:sz w:val="20"/>
           <w:szCs w:val="20"/>
           <w:highlight w:val="white"/>
-          <w:lang w:val="en-US"/>
+          <w:highlight w:val="white"/>
+          <w:lang w:val="en-US" w:eastAsia="en-GB"/>
         </w:rPr>
-        <w:t xml:space="preserve"> we have now added a small paragraph (lines ...</w:t>
-      </w:r>
-      <w:r>
-        <w:rPr>
-          <w:i/>
-          <w:color w:val="4F6128" w:themeColor="accent3" w:themeShade="80"/>
-          <w:sz w:val="20"/>
-          <w:szCs w:val="20"/>
-          <w:highlight w:val="white"/>
-          <w:lang w:val="en-US"/>
-        </w:rPr>
-        <w:t>)</w:t>
+        <w:t>What and the Where models, we get scalars which have the same unit and scale as they represent an accuracy. But both models output predict these values thanks to the supervised learning scheme. The “What” pathway using the BCEloss as it is trained on the classification of the digits from the MNIST dataset and the “Where” pathway on the counterfactual saccade that it would produce and the prediction we make using the accuracy map. This was precised in the caption to Figure 2.</w:t>
       </w:r>
     </w:p>
     <w:p>
@@ -1052,6 +1272,8 @@
       </w:pPr>
       <w:r>
         <w:rPr>
+          <w:i w:val="false"/>
+          <w:iCs w:val="false"/>
           <w:color w:val="E16A0A" w:themeColor="accent6" w:themeShade="bf"/>
           <w:sz w:val="20"/>
           <w:szCs w:val="20"/>
@@ -1072,7 +1294,8 @@
       </w:pPr>
       <w:r>
         <w:rPr>
-          <w:i/>
+          <w:i w:val="false"/>
+          <w:iCs w:val="false"/>
           <w:color w:val="4F6128" w:themeColor="accent3" w:themeShade="80"/>
           <w:sz w:val="20"/>
           <w:szCs w:val="20"/>
@@ -1083,7 +1306,8 @@
       </w:r>
       <w:r>
         <w:rPr>
-          <w:i/>
+          <w:i w:val="false"/>
+          <w:iCs w:val="false"/>
           <w:color w:val="4F6128" w:themeColor="accent3" w:themeShade="80"/>
           <w:sz w:val="20"/>
           <w:szCs w:val="20"/>
@@ -1104,6 +1328,8 @@
       </w:pPr>
       <w:r>
         <w:rPr>
+          <w:i w:val="false"/>
+          <w:iCs w:val="false"/>
           <w:sz w:val="20"/>
           <w:szCs w:val="20"/>
           <w:lang w:val="fr-FR"/>
@@ -1122,6 +1348,8 @@
       </w:pPr>
       <w:r>
         <w:rPr>
+          <w:i w:val="false"/>
+          <w:iCs w:val="false"/>
           <w:sz w:val="20"/>
           <w:szCs w:val="20"/>
           <w:lang w:val="fr-FR"/>
@@ -1140,6 +1368,8 @@
       </w:pPr>
       <w:r>
         <w:rPr>
+          <w:i w:val="false"/>
+          <w:iCs w:val="false"/>
           <w:sz w:val="20"/>
           <w:szCs w:val="20"/>
           <w:lang w:val="fr-FR"/>
@@ -1156,14 +1386,17 @@
         </w:rPr>
       </w:pPr>
       <w:r>
-        <w:rPr/>
+        <w:rPr>
+          <w:i w:val="false"/>
+          <w:iCs w:val="false"/>
+        </w:rPr>
         <mc:AlternateContent>
           <mc:Choice Requires="wps">
             <w:drawing>
               <wp:inline distT="0" distB="0" distL="0" distR="0">
                 <wp:extent cx="5732145" cy="1270"/>
                 <wp:effectExtent l="0" t="0" r="0" b="0"/>
-                <wp:docPr id="1" name=""/>
+                <wp:docPr id="2" name=""/>
                 <a:graphic xmlns:a="http://schemas.openxmlformats.org/drawingml/2006/main">
                   <a:graphicData uri="http://schemas.microsoft.com/office/word/2010/wordprocessingShape">
                     <wps:wsp>
@@ -1209,6 +1442,8 @@
       </w:r>
       <w:r>
         <w:rPr>
+          <w:i w:val="false"/>
+          <w:iCs w:val="false"/>
           <w:sz w:val="20"/>
           <w:szCs w:val="20"/>
           <w:lang w:val="fr-FR"/>
@@ -1220,10 +1455,17 @@
       <w:pPr>
         <w:pStyle w:val="Normal"/>
         <w:jc w:val="both"/>
-        <w:rPr/>
+        <w:rPr>
+          <w:i w:val="false"/>
+          <w:i w:val="false"/>
+          <w:iCs w:val="false"/>
+        </w:rPr>
       </w:pPr>
       <w:r>
-        <w:rPr/>
+        <w:rPr>
+          <w:i w:val="false"/>
+          <w:iCs w:val="false"/>
+        </w:rPr>
       </w:r>
     </w:p>
     <w:sectPr>

</xml_diff>